<commit_message>
Project 2 Write-up RW rev1.docs
Updated with the two farmers winning $200K prize in a competition
</commit_message>
<xml_diff>
--- a/Documents/Project 2 Write-up RW.docx
+++ b/Documents/Project 2 Write-up RW.docx
@@ -113,17 +113,83 @@
           <w:sz w:val="24"/>
           <w:szCs w:val="24"/>
         </w:rPr>
-        <w:t>Besides reading the file, food_access_research_atlas_csv, and seeing over 7,000 observations and 147 variables with a number of different data attributes, we realized that we have a pretty good variety of data types, such as number/floats (num), integers and other column variables to continue to work on the Food Deserts for Project 2.  The major parts of EDA were identifying the statistics by</w:t>
-      </w:r>
-      <w:r>
-        <w:rPr>
-          <w:rFonts w:cstheme="minorHAnsi"/>
-          <w:color w:val="000000"/>
-          <w:kern w:val="0"/>
-          <w:sz w:val="24"/>
-          <w:szCs w:val="24"/>
-        </w:rPr>
-        <w:t xml:space="preserve"> converting some factor variables, such as Total Low Income population (LowIncomeTracts), Low Income Low Access at one mile and ten miles population (LILIATracts_1And10), with the as.factor function to see the different attributes.  Then we selected a number of appropriate variables (TractSeniors, TractSNAP, MedianFamilyIncome, TractKids, PovertyRate) to work with our SMART questions to see if we can select and determine the correct model for our questions.</w:t>
+        <w:t xml:space="preserve">Besides reading the file, food_access_research_atlas_csv, and seeing over 7,000 observations and 147 variables with </w:t>
+      </w:r>
+      <w:proofErr w:type="gramStart"/>
+      <w:r>
+        <w:rPr>
+          <w:rFonts w:cstheme="minorHAnsi"/>
+          <w:color w:val="000000"/>
+          <w:kern w:val="0"/>
+          <w:sz w:val="24"/>
+          <w:szCs w:val="24"/>
+        </w:rPr>
+        <w:t>a number of</w:t>
+      </w:r>
+      <w:proofErr w:type="gramEnd"/>
+      <w:r>
+        <w:rPr>
+          <w:rFonts w:cstheme="minorHAnsi"/>
+          <w:color w:val="000000"/>
+          <w:kern w:val="0"/>
+          <w:sz w:val="24"/>
+          <w:szCs w:val="24"/>
+        </w:rPr>
+        <w:t xml:space="preserve"> different data attributes, we realized that we have a pretty good variety of data types, such as number/floats (num), integers and other column variables to continue to work on the Food Deserts for Project 2.  The major parts of EDA were identifying the statistics by</w:t>
+      </w:r>
+      <w:r>
+        <w:rPr>
+          <w:rFonts w:cstheme="minorHAnsi"/>
+          <w:color w:val="000000"/>
+          <w:kern w:val="0"/>
+          <w:sz w:val="24"/>
+          <w:szCs w:val="24"/>
+        </w:rPr>
+        <w:t xml:space="preserve"> converting some factor variables, such as Total Low Income population (LowIncomeTracts), Low Income Low Access at one mile and ten miles population (LILIATracts_1And10), with the </w:t>
+      </w:r>
+      <w:proofErr w:type="gramStart"/>
+      <w:r>
+        <w:rPr>
+          <w:rFonts w:cstheme="minorHAnsi"/>
+          <w:color w:val="000000"/>
+          <w:kern w:val="0"/>
+          <w:sz w:val="24"/>
+          <w:szCs w:val="24"/>
+        </w:rPr>
+        <w:t>as.factor</w:t>
+      </w:r>
+      <w:proofErr w:type="gramEnd"/>
+      <w:r>
+        <w:rPr>
+          <w:rFonts w:cstheme="minorHAnsi"/>
+          <w:color w:val="000000"/>
+          <w:kern w:val="0"/>
+          <w:sz w:val="24"/>
+          <w:szCs w:val="24"/>
+        </w:rPr>
+        <w:t xml:space="preserve"> function to see the different attributes.  Then we selected </w:t>
+      </w:r>
+      <w:proofErr w:type="gramStart"/>
+      <w:r>
+        <w:rPr>
+          <w:rFonts w:cstheme="minorHAnsi"/>
+          <w:color w:val="000000"/>
+          <w:kern w:val="0"/>
+          <w:sz w:val="24"/>
+          <w:szCs w:val="24"/>
+        </w:rPr>
+        <w:t>a number of</w:t>
+      </w:r>
+      <w:proofErr w:type="gramEnd"/>
+      <w:r>
+        <w:rPr>
+          <w:rFonts w:cstheme="minorHAnsi"/>
+          <w:color w:val="000000"/>
+          <w:kern w:val="0"/>
+          <w:sz w:val="24"/>
+          <w:szCs w:val="24"/>
+        </w:rPr>
+        <w:t xml:space="preserve"> appropriate variables (TractSeniors, TractSNAP, MedianFamilyIncome, TractKids, PovertyRate) to work with our SMART questions to see if we can select and determine the correct model for our questions.</w:t>
       </w:r>
     </w:p>
     <w:p>
@@ -294,7 +360,29 @@
           <w:sz w:val="24"/>
           <w:szCs w:val="24"/>
         </w:rPr>
-        <w:t>Can a certain level of income contribute to food insecurity in a given area?</w:t>
+        <w:t xml:space="preserve">Can a certain level of income contribute to food insecurity </w:t>
+      </w:r>
+      <w:proofErr w:type="gramStart"/>
+      <w:r>
+        <w:rPr>
+          <w:rFonts w:cstheme="minorHAnsi"/>
+          <w:color w:val="000000"/>
+          <w:kern w:val="0"/>
+          <w:sz w:val="24"/>
+          <w:szCs w:val="24"/>
+        </w:rPr>
+        <w:t>in a given</w:t>
+      </w:r>
+      <w:proofErr w:type="gramEnd"/>
+      <w:r>
+        <w:rPr>
+          <w:rFonts w:cstheme="minorHAnsi"/>
+          <w:color w:val="000000"/>
+          <w:kern w:val="0"/>
+          <w:sz w:val="24"/>
+          <w:szCs w:val="24"/>
+        </w:rPr>
+        <w:t xml:space="preserve"> area?</w:t>
       </w:r>
     </w:p>
     <w:p>
@@ -427,32 +515,66 @@
           <w:sz w:val="24"/>
           <w:szCs w:val="24"/>
         </w:rPr>
-        <w:t>LILATracts_1And10  - Low Income Low Access at 1 mile and 10 miles population</w:t>
-      </w:r>
-    </w:p>
-    <w:p>
-      <w:pPr>
-        <w:autoSpaceDE w:val="0"/>
-        <w:autoSpaceDN w:val="0"/>
-        <w:adjustRightInd w:val="0"/>
-        <w:spacing w:after="0" w:line="240" w:lineRule="auto"/>
-        <w:rPr>
-          <w:rFonts w:cstheme="minorHAnsi"/>
-          <w:color w:val="000000"/>
-          <w:kern w:val="0"/>
-          <w:sz w:val="24"/>
-          <w:szCs w:val="24"/>
-        </w:rPr>
-      </w:pPr>
-      <w:r>
-        <w:rPr>
-          <w:rFonts w:cstheme="minorHAnsi"/>
-          <w:color w:val="000000"/>
-          <w:kern w:val="0"/>
-          <w:sz w:val="24"/>
-          <w:szCs w:val="24"/>
-        </w:rPr>
-        <w:t>LowIncomeTract – Low Income population</w:t>
+        <w:t>LILATracts_1And</w:t>
+      </w:r>
+      <w:proofErr w:type="gramStart"/>
+      <w:r>
+        <w:rPr>
+          <w:rFonts w:cstheme="minorHAnsi"/>
+          <w:color w:val="000000"/>
+          <w:kern w:val="0"/>
+          <w:sz w:val="24"/>
+          <w:szCs w:val="24"/>
+        </w:rPr>
+        <w:t>10  -</w:t>
+      </w:r>
+      <w:proofErr w:type="gramEnd"/>
+      <w:r>
+        <w:rPr>
+          <w:rFonts w:cstheme="minorHAnsi"/>
+          <w:color w:val="000000"/>
+          <w:kern w:val="0"/>
+          <w:sz w:val="24"/>
+          <w:szCs w:val="24"/>
+        </w:rPr>
+        <w:t xml:space="preserve"> Low Income Low Access at 1 mile and 10 miles population</w:t>
+      </w:r>
+    </w:p>
+    <w:p>
+      <w:pPr>
+        <w:autoSpaceDE w:val="0"/>
+        <w:autoSpaceDN w:val="0"/>
+        <w:adjustRightInd w:val="0"/>
+        <w:spacing w:after="0" w:line="240" w:lineRule="auto"/>
+        <w:rPr>
+          <w:rFonts w:cstheme="minorHAnsi"/>
+          <w:color w:val="000000"/>
+          <w:kern w:val="0"/>
+          <w:sz w:val="24"/>
+          <w:szCs w:val="24"/>
+        </w:rPr>
+      </w:pPr>
+      <w:proofErr w:type="spellStart"/>
+      <w:r>
+        <w:rPr>
+          <w:rFonts w:cstheme="minorHAnsi"/>
+          <w:color w:val="000000"/>
+          <w:kern w:val="0"/>
+          <w:sz w:val="24"/>
+          <w:szCs w:val="24"/>
+        </w:rPr>
+        <w:t>LowIncomeTract</w:t>
+      </w:r>
+      <w:proofErr w:type="spellEnd"/>
+      <w:r>
+        <w:rPr>
+          <w:rFonts w:cstheme="minorHAnsi"/>
+          <w:color w:val="000000"/>
+          <w:kern w:val="0"/>
+          <w:sz w:val="24"/>
+          <w:szCs w:val="24"/>
+        </w:rPr>
+        <w:t xml:space="preserve"> – Low Income population</w:t>
       </w:r>
     </w:p>
     <w:p>
@@ -519,15 +641,27 @@
           <w:szCs w:val="24"/>
         </w:rPr>
       </w:pPr>
-      <w:r>
-        <w:rPr>
-          <w:rFonts w:cstheme="minorHAnsi"/>
-          <w:color w:val="000000"/>
-          <w:kern w:val="0"/>
-          <w:sz w:val="24"/>
-          <w:szCs w:val="24"/>
-        </w:rPr>
-        <w:t xml:space="preserve">TractLOWI </w:t>
+      <w:proofErr w:type="spellStart"/>
+      <w:r>
+        <w:rPr>
+          <w:rFonts w:cstheme="minorHAnsi"/>
+          <w:color w:val="000000"/>
+          <w:kern w:val="0"/>
+          <w:sz w:val="24"/>
+          <w:szCs w:val="24"/>
+        </w:rPr>
+        <w:t>TractLOWI</w:t>
+      </w:r>
+      <w:proofErr w:type="spellEnd"/>
+      <w:r>
+        <w:rPr>
+          <w:rFonts w:cstheme="minorHAnsi"/>
+          <w:color w:val="000000"/>
+          <w:kern w:val="0"/>
+          <w:sz w:val="24"/>
+          <w:szCs w:val="24"/>
+        </w:rPr>
+        <w:t xml:space="preserve"> </w:t>
       </w:r>
       <w:r>
         <w:rPr>
@@ -1048,7 +1182,29 @@
           <w:sz w:val="24"/>
           <w:szCs w:val="24"/>
         </w:rPr>
-        <w:t xml:space="preserve"> to a Food Insecurity in a given area?</w:t>
+        <w:t xml:space="preserve"> to a Food Insecurity </w:t>
+      </w:r>
+      <w:proofErr w:type="gramStart"/>
+      <w:r>
+        <w:rPr>
+          <w:rFonts w:cstheme="minorHAnsi"/>
+          <w:color w:val="000000"/>
+          <w:kern w:val="0"/>
+          <w:sz w:val="24"/>
+          <w:szCs w:val="24"/>
+        </w:rPr>
+        <w:t>in a given</w:t>
+      </w:r>
+      <w:proofErr w:type="gramEnd"/>
+      <w:r>
+        <w:rPr>
+          <w:rFonts w:cstheme="minorHAnsi"/>
+          <w:color w:val="000000"/>
+          <w:kern w:val="0"/>
+          <w:sz w:val="24"/>
+          <w:szCs w:val="24"/>
+        </w:rPr>
+        <w:t xml:space="preserve"> area?</w:t>
       </w:r>
     </w:p>
     <w:p>
@@ -1108,7 +1264,51 @@
           <w:sz w:val="24"/>
           <w:szCs w:val="24"/>
         </w:rPr>
-        <w:t xml:space="preserve"> and it was below .05, where the Total Low Income population with Low Income Low Access at 1 mile and 10 miles population had very little difference.  Therefore, the low income populations did not eradicate a food insecurity, but </w:t>
+        <w:t xml:space="preserve"> and it was below .05, where the Total </w:t>
+      </w:r>
+      <w:proofErr w:type="gramStart"/>
+      <w:r>
+        <w:rPr>
+          <w:rFonts w:cstheme="minorHAnsi"/>
+          <w:color w:val="000000"/>
+          <w:kern w:val="0"/>
+          <w:sz w:val="24"/>
+          <w:szCs w:val="24"/>
+        </w:rPr>
+        <w:t>Low Income</w:t>
+      </w:r>
+      <w:proofErr w:type="gramEnd"/>
+      <w:r>
+        <w:rPr>
+          <w:rFonts w:cstheme="minorHAnsi"/>
+          <w:color w:val="000000"/>
+          <w:kern w:val="0"/>
+          <w:sz w:val="24"/>
+          <w:szCs w:val="24"/>
+        </w:rPr>
+        <w:t xml:space="preserve"> population with Low Income Low Access at 1 mile and 10 miles population had very little difference.  Therefore, the </w:t>
+      </w:r>
+      <w:proofErr w:type="gramStart"/>
+      <w:r>
+        <w:rPr>
+          <w:rFonts w:cstheme="minorHAnsi"/>
+          <w:color w:val="000000"/>
+          <w:kern w:val="0"/>
+          <w:sz w:val="24"/>
+          <w:szCs w:val="24"/>
+        </w:rPr>
+        <w:t>low income</w:t>
+      </w:r>
+      <w:proofErr w:type="gramEnd"/>
+      <w:r>
+        <w:rPr>
+          <w:rFonts w:cstheme="minorHAnsi"/>
+          <w:color w:val="000000"/>
+          <w:kern w:val="0"/>
+          <w:sz w:val="24"/>
+          <w:szCs w:val="24"/>
+        </w:rPr>
+        <w:t xml:space="preserve"> populations did not eradicate a food insecurity, but </w:t>
       </w:r>
       <w:r>
         <w:rPr>
@@ -1168,7 +1368,29 @@
           <w:sz w:val="24"/>
           <w:szCs w:val="24"/>
         </w:rPr>
-        <w:t xml:space="preserve"> for food assistance program, such as Supplement Nutrient Assistance Program (SNAP).</w:t>
+        <w:t xml:space="preserve"> for food assistance </w:t>
+      </w:r>
+      <w:proofErr w:type="gramStart"/>
+      <w:r>
+        <w:rPr>
+          <w:rFonts w:cstheme="minorHAnsi"/>
+          <w:color w:val="000000"/>
+          <w:kern w:val="0"/>
+          <w:sz w:val="24"/>
+          <w:szCs w:val="24"/>
+        </w:rPr>
+        <w:t>program</w:t>
+      </w:r>
+      <w:proofErr w:type="gramEnd"/>
+      <w:r>
+        <w:rPr>
+          <w:rFonts w:cstheme="minorHAnsi"/>
+          <w:color w:val="000000"/>
+          <w:kern w:val="0"/>
+          <w:sz w:val="24"/>
+          <w:szCs w:val="24"/>
+        </w:rPr>
+        <w:t>, such as Supplement Nutrient Assistance Program (SNAP).</w:t>
       </w:r>
       <w:r>
         <w:rPr>
@@ -1213,6 +1435,7 @@
       <w:r>
         <w:rPr>
           <w:rFonts w:cstheme="minorHAnsi"/>
+          <w:noProof/>
           <w:color w:val="000000"/>
           <w:kern w:val="0"/>
           <w:sz w:val="24"/>
@@ -1347,41 +1570,86 @@
           <w:sz w:val="24"/>
           <w:szCs w:val="24"/>
         </w:rPr>
-        <w:t>We also reviewed the p-value, 2e-16, was below .05 from the ANOVA analysis, where the Total Low Income population with Poverty Rate had some difference.  Therefore, the Low Income population was close to or in line with Poverty Rate where the Low Income population may be eligible for the SNAP Program.</w:t>
-      </w:r>
-    </w:p>
-    <w:p>
-      <w:pPr>
-        <w:autoSpaceDE w:val="0"/>
-        <w:autoSpaceDN w:val="0"/>
-        <w:adjustRightInd w:val="0"/>
-        <w:spacing w:after="0" w:line="240" w:lineRule="auto"/>
-        <w:rPr>
-          <w:rFonts w:cstheme="minorHAnsi"/>
-          <w:color w:val="000000"/>
-          <w:kern w:val="0"/>
-          <w:sz w:val="24"/>
-          <w:szCs w:val="24"/>
-        </w:rPr>
-      </w:pPr>
-    </w:p>
-    <w:p>
-      <w:pPr>
-        <w:autoSpaceDE w:val="0"/>
-        <w:autoSpaceDN w:val="0"/>
-        <w:adjustRightInd w:val="0"/>
-        <w:spacing w:after="0" w:line="240" w:lineRule="auto"/>
-        <w:rPr>
-          <w:rFonts w:cstheme="minorHAnsi"/>
-          <w:color w:val="000000"/>
-          <w:kern w:val="0"/>
-          <w:sz w:val="24"/>
-          <w:szCs w:val="24"/>
-        </w:rPr>
-      </w:pPr>
-      <w:r>
-        <w:rPr>
-          <w:rFonts w:cstheme="minorHAnsi"/>
+        <w:t xml:space="preserve">We also reviewed the p-value, 2e-16, was below .05 from the ANOVA analysis, where the Total </w:t>
+      </w:r>
+      <w:proofErr w:type="gramStart"/>
+      <w:r>
+        <w:rPr>
+          <w:rFonts w:cstheme="minorHAnsi"/>
+          <w:color w:val="000000"/>
+          <w:kern w:val="0"/>
+          <w:sz w:val="24"/>
+          <w:szCs w:val="24"/>
+        </w:rPr>
+        <w:t>Low Income</w:t>
+      </w:r>
+      <w:proofErr w:type="gramEnd"/>
+      <w:r>
+        <w:rPr>
+          <w:rFonts w:cstheme="minorHAnsi"/>
+          <w:color w:val="000000"/>
+          <w:kern w:val="0"/>
+          <w:sz w:val="24"/>
+          <w:szCs w:val="24"/>
+        </w:rPr>
+        <w:t xml:space="preserve"> population with Poverty Rate had some difference.  Therefore, the </w:t>
+      </w:r>
+      <w:proofErr w:type="gramStart"/>
+      <w:r>
+        <w:rPr>
+          <w:rFonts w:cstheme="minorHAnsi"/>
+          <w:color w:val="000000"/>
+          <w:kern w:val="0"/>
+          <w:sz w:val="24"/>
+          <w:szCs w:val="24"/>
+        </w:rPr>
+        <w:t>Low Income</w:t>
+      </w:r>
+      <w:proofErr w:type="gramEnd"/>
+      <w:r>
+        <w:rPr>
+          <w:rFonts w:cstheme="minorHAnsi"/>
+          <w:color w:val="000000"/>
+          <w:kern w:val="0"/>
+          <w:sz w:val="24"/>
+          <w:szCs w:val="24"/>
+        </w:rPr>
+        <w:t xml:space="preserve"> population was close to or in line with Poverty Rate where the Low Income population may be eligible for the SNAP Program.</w:t>
+      </w:r>
+    </w:p>
+    <w:p>
+      <w:pPr>
+        <w:autoSpaceDE w:val="0"/>
+        <w:autoSpaceDN w:val="0"/>
+        <w:adjustRightInd w:val="0"/>
+        <w:spacing w:after="0" w:line="240" w:lineRule="auto"/>
+        <w:rPr>
+          <w:rFonts w:cstheme="minorHAnsi"/>
+          <w:color w:val="000000"/>
+          <w:kern w:val="0"/>
+          <w:sz w:val="24"/>
+          <w:szCs w:val="24"/>
+        </w:rPr>
+      </w:pPr>
+    </w:p>
+    <w:p>
+      <w:pPr>
+        <w:autoSpaceDE w:val="0"/>
+        <w:autoSpaceDN w:val="0"/>
+        <w:adjustRightInd w:val="0"/>
+        <w:spacing w:after="0" w:line="240" w:lineRule="auto"/>
+        <w:rPr>
+          <w:rFonts w:cstheme="minorHAnsi"/>
+          <w:color w:val="000000"/>
+          <w:kern w:val="0"/>
+          <w:sz w:val="24"/>
+          <w:szCs w:val="24"/>
+        </w:rPr>
+      </w:pPr>
+      <w:r>
+        <w:rPr>
+          <w:rFonts w:cstheme="minorHAnsi"/>
+          <w:noProof/>
           <w:color w:val="000000"/>
           <w:kern w:val="0"/>
           <w:sz w:val="24"/>
@@ -1638,7 +1906,29 @@
           <w:sz w:val="24"/>
           <w:szCs w:val="24"/>
         </w:rPr>
-        <w:t xml:space="preserve">We think that the linear models for low income population levels </w:t>
+        <w:t xml:space="preserve">We think that the linear models for </w:t>
+      </w:r>
+      <w:proofErr w:type="gramStart"/>
+      <w:r>
+        <w:rPr>
+          <w:rFonts w:cstheme="minorHAnsi"/>
+          <w:color w:val="000000"/>
+          <w:kern w:val="0"/>
+          <w:sz w:val="24"/>
+          <w:szCs w:val="24"/>
+        </w:rPr>
+        <w:t>low income</w:t>
+      </w:r>
+      <w:proofErr w:type="gramEnd"/>
+      <w:r>
+        <w:rPr>
+          <w:rFonts w:cstheme="minorHAnsi"/>
+          <w:color w:val="000000"/>
+          <w:kern w:val="0"/>
+          <w:sz w:val="24"/>
+          <w:szCs w:val="24"/>
+        </w:rPr>
+        <w:t xml:space="preserve"> population levels </w:t>
       </w:r>
       <w:r>
         <w:rPr>
@@ -1885,47 +2175,83 @@
           <w:sz w:val="24"/>
           <w:szCs w:val="24"/>
         </w:rPr>
-        <w:t xml:space="preserve">We think that Supplement Nutrient Assistant Program appears to be in line with the selected variables, such as </w:t>
-      </w:r>
-      <w:r>
-        <w:rPr>
-          <w:rFonts w:cstheme="minorHAnsi"/>
-          <w:color w:val="000000"/>
-          <w:kern w:val="0"/>
-          <w:sz w:val="24"/>
-          <w:szCs w:val="24"/>
-        </w:rPr>
-        <w:t xml:space="preserve"> TractSeniors, TractSNAP, MedianFamilyIncome, TractKids, PovertyRate</w:t>
-      </w:r>
-      <w:r>
-        <w:rPr>
-          <w:rFonts w:cstheme="minorHAnsi"/>
-          <w:color w:val="000000"/>
-          <w:kern w:val="0"/>
-          <w:sz w:val="24"/>
-          <w:szCs w:val="24"/>
-        </w:rPr>
-        <w:t xml:space="preserve">, </w:t>
-      </w:r>
-      <w:r>
-        <w:rPr>
-          <w:rFonts w:cstheme="minorHAnsi"/>
-          <w:color w:val="000000"/>
-          <w:kern w:val="0"/>
-          <w:sz w:val="24"/>
-          <w:szCs w:val="24"/>
-        </w:rPr>
-        <w:t>LowIncomeTracts, LILIATracts_1And10</w:t>
-      </w:r>
-      <w:r>
-        <w:rPr>
-          <w:rFonts w:cstheme="minorHAnsi"/>
-          <w:color w:val="000000"/>
-          <w:kern w:val="0"/>
-          <w:sz w:val="24"/>
-          <w:szCs w:val="24"/>
-        </w:rPr>
-        <w:t>. The SNAP variable along with the other variables indicated how certain attrbutes were used as requirements to qualify for the SANP Program and temporarily eradicate food insecurity in a food desert area.</w:t>
+        <w:t xml:space="preserve">We think that Supplement Nutrient Assistant Program appears to be in line with the selected variables, such </w:t>
+      </w:r>
+      <w:proofErr w:type="gramStart"/>
+      <w:r>
+        <w:rPr>
+          <w:rFonts w:cstheme="minorHAnsi"/>
+          <w:color w:val="000000"/>
+          <w:kern w:val="0"/>
+          <w:sz w:val="24"/>
+          <w:szCs w:val="24"/>
+        </w:rPr>
+        <w:t xml:space="preserve">as </w:t>
+      </w:r>
+      <w:r>
+        <w:rPr>
+          <w:rFonts w:cstheme="minorHAnsi"/>
+          <w:color w:val="000000"/>
+          <w:kern w:val="0"/>
+          <w:sz w:val="24"/>
+          <w:szCs w:val="24"/>
+        </w:rPr>
+        <w:t xml:space="preserve"> TractSeniors</w:t>
+      </w:r>
+      <w:proofErr w:type="gramEnd"/>
+      <w:r>
+        <w:rPr>
+          <w:rFonts w:cstheme="minorHAnsi"/>
+          <w:color w:val="000000"/>
+          <w:kern w:val="0"/>
+          <w:sz w:val="24"/>
+          <w:szCs w:val="24"/>
+        </w:rPr>
+        <w:t xml:space="preserve">, TractSNAP, MedianFamilyIncome, TractKids, PovertyRate, </w:t>
+      </w:r>
+      <w:proofErr w:type="gramStart"/>
+      <w:r>
+        <w:rPr>
+          <w:rFonts w:cstheme="minorHAnsi"/>
+          <w:color w:val="000000"/>
+          <w:kern w:val="0"/>
+          <w:sz w:val="24"/>
+          <w:szCs w:val="24"/>
+        </w:rPr>
+        <w:t>LowIncomeTracts, LILIATracts</w:t>
+      </w:r>
+      <w:proofErr w:type="gramEnd"/>
+      <w:r>
+        <w:rPr>
+          <w:rFonts w:cstheme="minorHAnsi"/>
+          <w:color w:val="000000"/>
+          <w:kern w:val="0"/>
+          <w:sz w:val="24"/>
+          <w:szCs w:val="24"/>
+        </w:rPr>
+        <w:t xml:space="preserve">_1And10. The SNAP variable along with the other variables indicated how certain </w:t>
+      </w:r>
+      <w:proofErr w:type="spellStart"/>
+      <w:r>
+        <w:rPr>
+          <w:rFonts w:cstheme="minorHAnsi"/>
+          <w:color w:val="000000"/>
+          <w:kern w:val="0"/>
+          <w:sz w:val="24"/>
+          <w:szCs w:val="24"/>
+        </w:rPr>
+        <w:t>attrbutes</w:t>
+      </w:r>
+      <w:proofErr w:type="spellEnd"/>
+      <w:r>
+        <w:rPr>
+          <w:rFonts w:cstheme="minorHAnsi"/>
+          <w:color w:val="000000"/>
+          <w:kern w:val="0"/>
+          <w:sz w:val="24"/>
+          <w:szCs w:val="24"/>
+        </w:rPr>
+        <w:t xml:space="preserve"> were used as requirements to qualify for the SANP Program and temporarily eradicate food insecurity in a food desert area.</w:t>
       </w:r>
     </w:p>
     <w:p>
@@ -1958,15 +2284,7 @@
           <w:sz w:val="24"/>
           <w:szCs w:val="24"/>
         </w:rPr>
-        <w:t>Historically, t</w:t>
-      </w:r>
-      <w:r>
-        <w:rPr>
-          <w:rFonts w:cstheme="minorHAnsi"/>
-          <w:sz w:val="24"/>
-          <w:szCs w:val="24"/>
-        </w:rPr>
-        <w:t>he Agricultural Adjustment Act (AAA) of 1933 laid the groundwork for the creation of SNAP. To assist farmers who were impacted by the Great Depression, the Federal Surplus Relief Corporation program purchased essential agricultural products at a reduced cost and sent them to hunger relief organizations throughout the country.</w:t>
+        <w:t>Historically, the Agricultural Adjustment Act (AAA) of 1933 laid the groundwork for the creation of SNAP. To assist farmers who were impacted by the Great Depression, the Federal Surplus Relief Corporation program purchased essential agricultural products at a reduced cost and sent them to hunger relief organizations throughout the country.</w:t>
       </w:r>
     </w:p>
     <w:p>
@@ -2091,7 +2409,25 @@
           <w:sz w:val="24"/>
           <w:szCs w:val="24"/>
         </w:rPr>
-        <w:t>According to the Center on Budget and Policy Priorities (2022), the households with the least amount of resources to buy food are the primary target of SNAP. Households with incomes at or below the federal poverty line receive roughly 92% of SNAP payments, while households at or below half of the federal poverty threshold receive 54%</w:t>
+        <w:t xml:space="preserve">According to the Center on Budget and Policy Priorities (2022), the households with the least </w:t>
+      </w:r>
+      <w:proofErr w:type="gramStart"/>
+      <w:r>
+        <w:rPr>
+          <w:rFonts w:cstheme="minorHAnsi"/>
+          <w:sz w:val="24"/>
+          <w:szCs w:val="24"/>
+        </w:rPr>
+        <w:t>amount</w:t>
+      </w:r>
+      <w:proofErr w:type="gramEnd"/>
+      <w:r>
+        <w:rPr>
+          <w:rFonts w:cstheme="minorHAnsi"/>
+          <w:sz w:val="24"/>
+          <w:szCs w:val="24"/>
+        </w:rPr>
+        <w:t xml:space="preserve"> of resources to buy food are the primary target of SNAP. Households with incomes at or below the federal poverty line receive roughly 92% of SNAP payments, while households at or below half of the federal poverty threshold receive 54%</w:t>
       </w:r>
       <w:r>
         <w:rPr>
@@ -2316,7 +2652,25 @@
           <w:sz w:val="24"/>
           <w:szCs w:val="24"/>
         </w:rPr>
-        <w:t>For example, two young Black farmers, Jeremy Peaches of Fresh Life Organics and Ivy Walls of Ivy Leaf Farms, have developed what they believe might become a sustainable and fair model to help feed and revitalize food desert neighborhoods in Sunnyside, a historically Black neighborhood in south Houston (Kehr, 2021).</w:t>
+        <w:t xml:space="preserve">For example, two young Black farmers, Jeremy Peaches of Fresh Life </w:t>
+      </w:r>
+      <w:proofErr w:type="gramStart"/>
+      <w:r>
+        <w:rPr>
+          <w:rFonts w:cstheme="minorHAnsi"/>
+          <w:sz w:val="24"/>
+          <w:szCs w:val="24"/>
+        </w:rPr>
+        <w:t>Organics</w:t>
+      </w:r>
+      <w:proofErr w:type="gramEnd"/>
+      <w:r>
+        <w:rPr>
+          <w:rFonts w:cstheme="minorHAnsi"/>
+          <w:sz w:val="24"/>
+          <w:szCs w:val="24"/>
+        </w:rPr>
+        <w:t xml:space="preserve"> and Ivy Walls of Ivy Leaf Farms, have developed what they believe might become a sustainable and fair model to help feed and revitalize food desert neighborhoods in Sunnyside, a historically Black neighborhood in south Houston (Kehr, 2021).</w:t>
       </w:r>
     </w:p>
     <w:p>
@@ -2401,24 +2755,96 @@
           <w:sz w:val="24"/>
           <w:szCs w:val="24"/>
         </w:rPr>
-        <w:t>Peaches stated, "We've been talking about food deserts for ten to fifteen years." How come they are food deserts? Grocery stores located in places where customers can afford to purchase their goods. A grocery store won't come to areas where the median household income is between $20,000 and $30,000, which are known as food deserts. It is imperative that we approach the growing and planting of food from a commercial or socioeconomic standpoint, as this is the only way to turn the tide and restore vibrancy to a community.</w:t>
-      </w:r>
-    </w:p>
-    <w:p>
-      <w:pPr>
-        <w:rPr>
-          <w:rFonts w:cstheme="minorHAnsi"/>
-          <w:sz w:val="24"/>
-          <w:szCs w:val="24"/>
-        </w:rPr>
-      </w:pPr>
-      <w:r>
-        <w:rPr>
-          <w:rFonts w:cstheme="minorHAnsi"/>
-          <w:sz w:val="24"/>
-          <w:szCs w:val="24"/>
-        </w:rPr>
-        <w:t>Walls just leased an extra 2.5 acres to increase the amount of food produced for Fresh Life Organics and Ivy Leaf Farms thanks to a grant she received from Kellogg's. Additionally, the two collaborated with Cropswap, an app developed in California that links customers and sustainable farms, to assist with the logistical aspects of box distribution. Customers use the app to place orders, make payments, and decide whether to have the box delivered to them or picked up at a predetermined location. Walls and Peaches have an additional chance to generate employment in the community through the relationship, as they are able to employ their own delivery drivers.</w:t>
+        <w:t xml:space="preserve">Peaches stated, "We've been talking about food </w:t>
+      </w:r>
+      <w:proofErr w:type="gramStart"/>
+      <w:r>
+        <w:rPr>
+          <w:rFonts w:cstheme="minorHAnsi"/>
+          <w:sz w:val="24"/>
+          <w:szCs w:val="24"/>
+        </w:rPr>
+        <w:t>deserts</w:t>
+      </w:r>
+      <w:proofErr w:type="gramEnd"/>
+      <w:r>
+        <w:rPr>
+          <w:rFonts w:cstheme="minorHAnsi"/>
+          <w:sz w:val="24"/>
+          <w:szCs w:val="24"/>
+        </w:rPr>
+        <w:t xml:space="preserve"> for ten to fifteen years." How come they are food deserts? Grocery stores </w:t>
+      </w:r>
+      <w:proofErr w:type="gramStart"/>
+      <w:r>
+        <w:rPr>
+          <w:rFonts w:cstheme="minorHAnsi"/>
+          <w:sz w:val="24"/>
+          <w:szCs w:val="24"/>
+        </w:rPr>
+        <w:t>located</w:t>
+      </w:r>
+      <w:proofErr w:type="gramEnd"/>
+      <w:r>
+        <w:rPr>
+          <w:rFonts w:cstheme="minorHAnsi"/>
+          <w:sz w:val="24"/>
+          <w:szCs w:val="24"/>
+        </w:rPr>
+        <w:t xml:space="preserve"> in places where customers can afford to purchase their goods. A grocery store won't come to areas where the median household income is between $20,000 and $30,000, which are known as food deserts. It is imperative that we approach the growing and planting of food from a commercial or socioeconomic standpoint, as this is the only way to turn the tide and restore vibrancy to a community.</w:t>
+      </w:r>
+    </w:p>
+    <w:p>
+      <w:pPr>
+        <w:rPr>
+          <w:rFonts w:cstheme="minorHAnsi"/>
+          <w:sz w:val="24"/>
+          <w:szCs w:val="24"/>
+        </w:rPr>
+      </w:pPr>
+      <w:r>
+        <w:rPr>
+          <w:rFonts w:cstheme="minorHAnsi"/>
+          <w:sz w:val="24"/>
+          <w:szCs w:val="24"/>
+        </w:rPr>
+        <w:t xml:space="preserve">Walls just leased an extra 2.5 acres to increase the amount of food produced for Fresh Life Organics and Ivy Leaf Farms thanks to a grant she received from Kellogg's. Additionally, the two collaborated with </w:t>
+      </w:r>
+      <w:proofErr w:type="spellStart"/>
+      <w:r>
+        <w:rPr>
+          <w:rFonts w:cstheme="minorHAnsi"/>
+          <w:sz w:val="24"/>
+          <w:szCs w:val="24"/>
+        </w:rPr>
+        <w:t>Cropswap</w:t>
+      </w:r>
+      <w:proofErr w:type="spellEnd"/>
+      <w:r>
+        <w:rPr>
+          <w:rFonts w:cstheme="minorHAnsi"/>
+          <w:sz w:val="24"/>
+          <w:szCs w:val="24"/>
+        </w:rPr>
+        <w:t xml:space="preserve">, an app developed in California that links customers and sustainable farms, to assist with the logistical aspects of box distribution. Customers use the app to place orders, make payments, and decide whether to have the box delivered to them or picked up at a predetermined location. Walls and Peaches have an additional chance to generate employment in the community through the relationship, as they </w:t>
+      </w:r>
+      <w:proofErr w:type="gramStart"/>
+      <w:r>
+        <w:rPr>
+          <w:rFonts w:cstheme="minorHAnsi"/>
+          <w:sz w:val="24"/>
+          <w:szCs w:val="24"/>
+        </w:rPr>
+        <w:t>are able to</w:t>
+      </w:r>
+      <w:proofErr w:type="gramEnd"/>
+      <w:r>
+        <w:rPr>
+          <w:rFonts w:cstheme="minorHAnsi"/>
+          <w:sz w:val="24"/>
+          <w:szCs w:val="24"/>
+        </w:rPr>
+        <w:t xml:space="preserve"> employ their own delivery drivers.</w:t>
       </w:r>
     </w:p>
     <w:p>
@@ -2453,6 +2879,93 @@
           <w:szCs w:val="24"/>
         </w:rPr>
         <w:t>People may help them in the interim by supporting the farmers in their local food desert communities and raising awareness of the issue. It will also help a great deal if consumers purchase 10% to 15% of their produce from urban farmers and gardeners.</w:t>
+      </w:r>
+    </w:p>
+    <w:p>
+      <w:pPr>
+        <w:rPr>
+          <w:rFonts w:cstheme="minorHAnsi"/>
+          <w:sz w:val="24"/>
+          <w:szCs w:val="24"/>
+        </w:rPr>
+      </w:pPr>
+    </w:p>
+    <w:p>
+      <w:pPr>
+        <w:spacing w:line="240" w:lineRule="auto"/>
+        <w:rPr>
+          <w:sz w:val="24"/>
+          <w:szCs w:val="24"/>
+        </w:rPr>
+      </w:pPr>
+      <w:r>
+        <w:rPr>
+          <w:sz w:val="24"/>
+          <w:szCs w:val="24"/>
+        </w:rPr>
+        <w:t xml:space="preserve">Ivy Walls and Jeremy Peaches, two farmers from Houston, won an incredible $200,000 prize on the investing competition show, Bet on Black, earlier this week. Pioneers in the battle against food insecurity are </w:t>
+      </w:r>
+      <w:proofErr w:type="gramStart"/>
+      <w:r>
+        <w:rPr>
+          <w:sz w:val="24"/>
+          <w:szCs w:val="24"/>
+        </w:rPr>
+        <w:t>Walls</w:t>
+      </w:r>
+      <w:proofErr w:type="gramEnd"/>
+      <w:r>
+        <w:rPr>
+          <w:sz w:val="24"/>
+          <w:szCs w:val="24"/>
+        </w:rPr>
+        <w:t xml:space="preserve"> and Peaches. Both Walls and Peaches are native Houstonians who have devoted their professional lives to sustainability and supplying wholesome options amid the city's food deserts.  He and Walls triumphed in a competition against thirteen other Black business owners nationwide!</w:t>
+      </w:r>
+    </w:p>
+    <w:p>
+      <w:pPr>
+        <w:rPr>
+          <w:rFonts w:cstheme="minorHAnsi"/>
+          <w:sz w:val="24"/>
+          <w:szCs w:val="24"/>
+        </w:rPr>
+      </w:pPr>
+      <w:r>
+        <w:drawing>
+          <wp:inline distT="0" distB="0" distL="0" distR="0" wp14:anchorId="5D6619BE" wp14:editId="30F688E8">
+            <wp:extent cx="4343623" cy="4019757"/>
+            <wp:effectExtent l="0" t="0" r="0" b="0"/>
+            <wp:docPr id="210678576" name="Picture 210678576" descr="A person and person posing for a picture&#10;&#10;Description automatically generated"/>
+            <wp:cNvGraphicFramePr>
+              <a:graphicFrameLocks xmlns:a="http://schemas.openxmlformats.org/drawingml/2006/main" noChangeAspect="1"/>
+            </wp:cNvGraphicFramePr>
+            <a:graphic xmlns:a="http://schemas.openxmlformats.org/drawingml/2006/main">
+              <a:graphicData uri="http://schemas.openxmlformats.org/drawingml/2006/picture">
+                <pic:pic xmlns:pic="http://schemas.openxmlformats.org/drawingml/2006/picture">
+                  <pic:nvPicPr>
+                    <pic:cNvPr id="210678576" name="Picture 210678576" descr="A person and person posing for a picture&#10;&#10;Description automatically generated"/>
+                    <pic:cNvPicPr/>
+                  </pic:nvPicPr>
+                  <pic:blipFill>
+                    <a:blip r:embed="rId10"/>
+                    <a:stretch>
+                      <a:fillRect/>
+                    </a:stretch>
+                  </pic:blipFill>
+                  <pic:spPr>
+                    <a:xfrm>
+                      <a:off x="0" y="0"/>
+                      <a:ext cx="4343623" cy="4019757"/>
+                    </a:xfrm>
+                    <a:prstGeom prst="rect">
+                      <a:avLst/>
+                    </a:prstGeom>
+                  </pic:spPr>
+                </pic:pic>
+              </a:graphicData>
+            </a:graphic>
+          </wp:inline>
+        </w:drawing>
       </w:r>
     </w:p>
     <w:p>
@@ -2517,7 +3030,7 @@
         </w:rPr>
         <w:t xml:space="preserve">SNAP, Explained. (2023). Move For Hunger. Retrieved December 09, 2023, from </w:t>
       </w:r>
-      <w:hyperlink r:id="rId10" w:history="1">
+      <w:hyperlink r:id="rId11" w:history="1">
         <w:r>
           <w:rPr>
             <w:rFonts w:cstheme="minorHAnsi"/>
@@ -2576,7 +3089,7 @@
         </w:rPr>
         <w:t xml:space="preserve">Center on Budget and Policy Priorities. </w:t>
       </w:r>
-      <w:hyperlink r:id="rId11" w:history="1">
+      <w:hyperlink r:id="rId12" w:history="1">
         <w:r>
           <w:rPr>
             <w:rFonts w:eastAsia="Times New Roman" w:cstheme="minorHAnsi"/>
@@ -2601,8 +3114,10 @@
         <w:spacing w:after="0" w:line="240" w:lineRule="auto"/>
         <w:rPr>
           <w:rFonts w:cstheme="minorHAnsi"/>
-          <w:sz w:val="24"/>
-          <w:szCs w:val="24"/>
+          <w:color w:val="0000FF"/>
+          <w:sz w:val="24"/>
+          <w:szCs w:val="24"/>
+          <w:u w:val="single"/>
         </w:rPr>
       </w:pPr>
       <w:r>
@@ -2623,7 +3138,7 @@
         </w:rPr>
         <w:t xml:space="preserve">Two Young Black Farmers Work to Feed and Reinvigorate a Houston Community. Edible Houston. </w:t>
       </w:r>
-      <w:hyperlink r:id="rId12" w:history="1">
+      <w:hyperlink r:id="rId13" w:history="1">
         <w:r>
           <w:rPr>
             <w:rFonts w:cstheme="minorHAnsi"/>
@@ -2633,6 +3148,58 @@
             <w:u w:val="single"/>
           </w:rPr>
           <w:t>https://ediblehouston.ediblecommunities.com/shop/two-young-black-farmers-work-feed-and-reinvigorate-houston-community?fbclid=IwAR1t0OYSCG0jYfCI3K0RsYa5xAu48v0ZEtc0_JRpBTJR9EEDHzn-v8TaNzQ</w:t>
+        </w:r>
+      </w:hyperlink>
+    </w:p>
+    <w:p>
+      <w:pPr>
+        <w:autoSpaceDE w:val="0"/>
+        <w:autoSpaceDN w:val="0"/>
+        <w:adjustRightInd w:val="0"/>
+        <w:spacing w:after="0" w:line="240" w:lineRule="auto"/>
+        <w:rPr>
+          <w:rFonts w:cstheme="minorHAnsi"/>
+          <w:color w:val="0000FF"/>
+          <w:sz w:val="24"/>
+          <w:szCs w:val="24"/>
+          <w:u w:val="single"/>
+        </w:rPr>
+      </w:pPr>
+    </w:p>
+    <w:p>
+      <w:pPr>
+        <w:autoSpaceDE w:val="0"/>
+        <w:autoSpaceDN w:val="0"/>
+        <w:adjustRightInd w:val="0"/>
+        <w:spacing w:after="0" w:line="240" w:lineRule="auto"/>
+        <w:rPr>
+          <w:rFonts w:cstheme="minorHAnsi"/>
+          <w:sz w:val="24"/>
+          <w:szCs w:val="24"/>
+        </w:rPr>
+      </w:pPr>
+      <w:r>
+        <w:rPr>
+          <w:rFonts w:cstheme="minorHAnsi"/>
+          <w:sz w:val="24"/>
+          <w:szCs w:val="24"/>
+        </w:rPr>
+        <w:t>Cheng, E.</w:t>
+      </w:r>
+      <w:r>
+        <w:rPr>
+          <w:rFonts w:cstheme="minorHAnsi"/>
+          <w:sz w:val="24"/>
+          <w:szCs w:val="24"/>
+        </w:rPr>
+        <w:t xml:space="preserve"> (2023, December 11). Houston farmers win $200K prize from Bun B and Ray J on reality show. MSN. </w:t>
+      </w:r>
+      <w:hyperlink r:id="rId14" w:anchor="image=AA1ljPcR|2" w:history="1">
+        <w:r>
+          <w:rPr>
+            <w:rStyle w:val="Hyperlink"/>
+          </w:rPr>
+          <w:t>Houston farmers win $200k prize from Bun B and Ray J on reality show (msn.com)</w:t>
         </w:r>
       </w:hyperlink>
     </w:p>
@@ -3550,6 +4117,7 @@
   <w:style w:type="character" w:default="1" w:styleId="DefaultParagraphFont">
     <w:name w:val="Default Paragraph Font"/>
     <w:uiPriority w:val="1"/>
+    <w:semiHidden/>
     <w:unhideWhenUsed/>
   </w:style>
   <w:style w:type="table" w:default="1" w:styleId="TableNormal">

</xml_diff>